<commit_message>
Buat PPT Usulan PI buat bimbingan besok
</commit_message>
<xml_diff>
--- a/HALAMAN JUDUL.docx
+++ b/HALAMAN JUDUL.docx
@@ -285,7 +285,7 @@
                                 <w:sz w:val="24"/>
                                 <w:szCs w:val="24"/>
                               </w:rPr>
-                              <w:t>PEMBUATAN APLIKASI PUSAT INFORMASI SUKARELAWAN DENGAN MENGGUNAKAN BAHASA KOTLIN BERBASIS ANDROID</w:t>
+                              <w:t>PEMBUATAN APLIKASI INFORMASI SUKARELAWAN MENGGUNAKAN BAHASA KOTLIN BERBASIS ANDROID</w:t>
                             </w:r>
                           </w:p>
                           <w:p>
@@ -567,7 +567,7 @@
                           <w:sz w:val="24"/>
                           <w:szCs w:val="24"/>
                         </w:rPr>
-                        <w:t>PEMBUATAN APLIKASI PUSAT INFORMASI SUKARELAWAN DENGAN MENGGUNAKAN BAHASA KOTLIN BERBASIS ANDROID</w:t>
+                        <w:t>PEMBUATAN APLIKASI INFORMASI SUKARELAWAN MENGGUNAKAN BAHASA KOTLIN BERBASIS ANDROID</w:t>
                       </w:r>
                     </w:p>
                     <w:p>
@@ -1660,7 +1660,7 @@
 </file>
 
 <file path=customXml/itemProps1.xml><?xml version="1.0" encoding="utf-8"?>
-<ds:datastoreItem xmlns:ds="http://schemas.openxmlformats.org/officeDocument/2006/customXml" ds:itemID="{764565BA-B6E3-4263-ACB8-C9DA50DB9F49}">
+<ds:datastoreItem xmlns:ds="http://schemas.openxmlformats.org/officeDocument/2006/customXml" ds:itemID="{D30CEDEF-8E0A-45EF-B177-B11A38FC626A}">
   <ds:schemaRefs>
     <ds:schemaRef ds:uri="http://schemas.openxmlformats.org/officeDocument/2006/bibliography"/>
   </ds:schemaRefs>

</xml_diff>